<commit_message>
Add new template files and update the main.py file to support multiple templates.
</commit_message>
<xml_diff>
--- a/Ganesh_Gouru_Resume.docx
+++ b/Ganesh_Gouru_Resume.docx
@@ -59,7 +59,10 @@
         <w:t xml:space="preserve">| </w:t>
       </w:r>
       <w:r>
-        <w:t xml:space="preserve">Full Stack Engineer | </w:t>
+        <w:t>Data</w:t>
+      </w:r>
+      <w:r>
+        <w:t xml:space="preserve"> Engineer | </w:t>
       </w:r>
       <w:r>
         <w:t xml:space="preserve">GenAI | </w:t>
@@ -81,6 +84,121 @@
           <w:u w:val="single"/>
         </w:rPr>
       </w:pPr>
+      <w:r>
+        <w:rPr>
+          <w:noProof/>
+        </w:rPr>
+        <w:drawing>
+          <wp:anchor distT="0" distB="0" distL="114300" distR="114300" simplePos="0" relativeHeight="251671552" behindDoc="0" locked="0" layoutInCell="1" allowOverlap="1" wp14:anchorId="0FF6E2CB" wp14:editId="591D1AC6">
+            <wp:simplePos x="0" y="0"/>
+            <wp:positionH relativeFrom="column">
+              <wp:posOffset>4673600</wp:posOffset>
+            </wp:positionH>
+            <wp:positionV relativeFrom="paragraph">
+              <wp:posOffset>319405</wp:posOffset>
+            </wp:positionV>
+            <wp:extent cx="1074420" cy="967740"/>
+            <wp:effectExtent l="0" t="0" r="0" b="3810"/>
+            <wp:wrapNone/>
+            <wp:docPr id="1001" name="image2.png" descr="A blue and white logo&#10;&#10;Description automatically generated"/>
+            <wp:cNvGraphicFramePr/>
+            <a:graphic xmlns:a="http://schemas.openxmlformats.org/drawingml/2006/main">
+              <a:graphicData uri="http://schemas.openxmlformats.org/drawingml/2006/picture">
+                <pic:pic xmlns:pic="http://schemas.openxmlformats.org/drawingml/2006/picture">
+                  <pic:nvPicPr>
+                    <pic:cNvPr id="1026" name="image2.png" descr="A blue and white logo&#10;&#10;Description automatically generated"/>
+                    <pic:cNvPicPr/>
+                  </pic:nvPicPr>
+                  <pic:blipFill>
+                    <a:blip r:embed="rId7"/>
+                    <a:srcRect/>
+                    <a:stretch>
+                      <a:fillRect/>
+                    </a:stretch>
+                  </pic:blipFill>
+                  <pic:spPr>
+                    <a:xfrm>
+                      <a:off x="0" y="0"/>
+                      <a:ext cx="1074420" cy="967740"/>
+                    </a:xfrm>
+                    <a:prstGeom prst="rect">
+                      <a:avLst/>
+                    </a:prstGeom>
+                    <a:ln/>
+                  </pic:spPr>
+                </pic:pic>
+              </a:graphicData>
+            </a:graphic>
+          </wp:anchor>
+        </w:drawing>
+      </w:r>
+      <w:r>
+        <w:rPr>
+          <w:noProof/>
+        </w:rPr>
+        <w:drawing>
+          <wp:anchor distT="0" distB="0" distL="114300" distR="114300" simplePos="0" relativeHeight="251669504" behindDoc="0" locked="0" layoutInCell="1" allowOverlap="1" wp14:anchorId="3B3CAFC3" wp14:editId="41F00A57">
+            <wp:simplePos x="0" y="0"/>
+            <wp:positionH relativeFrom="column">
+              <wp:posOffset>5691158</wp:posOffset>
+            </wp:positionH>
+            <wp:positionV relativeFrom="paragraph">
+              <wp:posOffset>304804</wp:posOffset>
+            </wp:positionV>
+            <wp:extent cx="1084362" cy="1084362"/>
+            <wp:effectExtent l="0" t="0" r="1905" b="0"/>
+            <wp:wrapNone/>
+            <wp:docPr id="1002" name="Picture 9" descr="A blue and white logo&#10;&#10;AI-generated content may be incorrect."/>
+            <wp:cNvGraphicFramePr>
+              <a:graphicFrameLocks xmlns:a="http://schemas.openxmlformats.org/drawingml/2006/main" noChangeAspect="1"/>
+            </wp:cNvGraphicFramePr>
+            <a:graphic xmlns:a="http://schemas.openxmlformats.org/drawingml/2006/main">
+              <a:graphicData uri="http://schemas.openxmlformats.org/drawingml/2006/picture">
+                <pic:pic xmlns:pic="http://schemas.openxmlformats.org/drawingml/2006/picture">
+                  <pic:nvPicPr>
+                    <pic:cNvPr id="307355444" name="Picture 9" descr="A blue and white logo&#10;&#10;AI-generated content may be incorrect."/>
+                    <pic:cNvPicPr>
+                      <a:picLocks noChangeAspect="1" noChangeArrowheads="1"/>
+                    </pic:cNvPicPr>
+                  </pic:nvPicPr>
+                  <pic:blipFill>
+                    <a:blip r:embed="rId8" cstate="print">
+                      <a:extLst>
+                        <a:ext uri="{28A0092B-C50C-407E-A947-70E740481C1C}">
+                          <a14:useLocalDpi xmlns:a14="http://schemas.microsoft.com/office/drawing/2010/main" val="0"/>
+                        </a:ext>
+                      </a:extLst>
+                    </a:blip>
+                    <a:srcRect/>
+                    <a:stretch>
+                      <a:fillRect/>
+                    </a:stretch>
+                  </pic:blipFill>
+                  <pic:spPr bwMode="auto">
+                    <a:xfrm>
+                      <a:off x="0" y="0"/>
+                      <a:ext cx="1086622" cy="1086622"/>
+                    </a:xfrm>
+                    <a:prstGeom prst="rect">
+                      <a:avLst/>
+                    </a:prstGeom>
+                    <a:noFill/>
+                    <a:ln>
+                      <a:noFill/>
+                    </a:ln>
+                  </pic:spPr>
+                </pic:pic>
+              </a:graphicData>
+            </a:graphic>
+            <wp14:sizeRelH relativeFrom="page">
+              <wp14:pctWidth>0</wp14:pctWidth>
+            </wp14:sizeRelH>
+            <wp14:sizeRelV relativeFrom="page">
+              <wp14:pctHeight>0</wp14:pctHeight>
+            </wp14:sizeRelV>
+          </wp:anchor>
+        </w:drawing>
+      </w:r>
       <w:r>
         <w:rPr>
           <w:noProof/>
@@ -88,7 +206,7 @@
         <mc:AlternateContent>
           <mc:Choice Requires="wps">
             <w:drawing>
-              <wp:anchor distT="0" distB="0" distL="114300" distR="114300" simplePos="0" relativeHeight="251661312" behindDoc="0" locked="0" layoutInCell="1" allowOverlap="1" wp14:anchorId="0A5F3DF2" wp14:editId="02D8317A">
+              <wp:anchor distT="0" distB="0" distL="114300" distR="114300" simplePos="0" relativeHeight="251661312" behindDoc="0" locked="0" layoutInCell="1" allowOverlap="1" wp14:anchorId="0A5F3DF2" wp14:editId="7BF81EF9">
                 <wp:simplePos x="0" y="0"/>
                 <wp:positionH relativeFrom="margin">
                   <wp:posOffset>-98094</wp:posOffset>
@@ -99,7 +217,7 @@
                 <wp:extent cx="6838499" cy="16878"/>
                 <wp:effectExtent l="0" t="0" r="19685" b="21590"/>
                 <wp:wrapTopAndBottom/>
-                <wp:docPr id="1001" name="Straight Connector 2"/>
+                <wp:docPr id="1003" name="Straight Connector 2"/>
                 <wp:cNvGraphicFramePr/>
                 <a:graphic xmlns:a="http://schemas.openxmlformats.org/drawingml/2006/main">
                   <a:graphicData uri="http://schemas.microsoft.com/office/word/2010/wordprocessingShape">
@@ -148,7 +266,7 @@
           </mc:Choice>
           <mc:Fallback>
             <w:pict>
-              <v:line w14:anchorId="77A932BA" id="Straight Connector 2" o:spid="_x0000_s1026" style="position:absolute;flip:y;z-index:251661312;visibility:visible;mso-wrap-style:square;mso-width-percent:0;mso-height-percent:0;mso-wrap-distance-left:9pt;mso-wrap-distance-top:0;mso-wrap-distance-right:9pt;mso-wrap-distance-bottom:0;mso-position-horizontal:absolute;mso-position-horizontal-relative:margin;mso-position-vertical:absolute;mso-position-vertical-relative:text;mso-width-percent:0;mso-height-percent:0;mso-width-relative:margin;mso-height-relative:margin" from="-7.7pt,23.8pt" to="530.75pt,25.15pt" o:gfxdata="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" strokecolor="black [3213]" strokeweight=".5pt">
+              <v:line w14:anchorId="2D4BC167" id="Straight Connector 2" o:spid="_x0000_s1026" style="position:absolute;flip:y;z-index:251661312;visibility:visible;mso-wrap-style:square;mso-width-percent:0;mso-height-percent:0;mso-wrap-distance-left:9pt;mso-wrap-distance-top:0;mso-wrap-distance-right:9pt;mso-wrap-distance-bottom:0;mso-position-horizontal:absolute;mso-position-horizontal-relative:margin;mso-position-vertical:absolute;mso-position-vertical-relative:text;mso-width-percent:0;mso-height-percent:0;mso-width-relative:margin;mso-height-relative:margin" from="-7.7pt,23.8pt" to="530.75pt,25.15pt" o:gfxdata="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" strokecolor="black [3213]" strokeweight=".5pt">
                 <v:stroke joinstyle="miter"/>
                 <w10:wrap type="topAndBottom" anchorx="margin"/>
               </v:line>
@@ -185,7 +303,7 @@
       <w:r>
         <w:t xml:space="preserve"> </w:t>
       </w:r>
-      <w:hyperlink r:id="rId7" w:history="1">
+      <w:hyperlink r:id="rId9" w:history="1">
         <w:r>
           <w:rPr>
             <w:color w:val="BF4E14" w:themeColor="accent2" w:themeShade="BF"/>
@@ -207,7 +325,7 @@
       <w:r>
         <w:t xml:space="preserve">: </w:t>
       </w:r>
-      <w:hyperlink r:id="rId8" w:history="1">
+      <w:hyperlink r:id="rId10" w:history="1">
         <w:r>
           <w:rPr>
             <w:color w:val="BF4E14" w:themeColor="accent2" w:themeShade="BF"/>
@@ -234,135 +352,13 @@
           <w:color w:val="BF4E14" w:themeColor="accent2" w:themeShade="BF"/>
         </w:rPr>
         <w:drawing>
-          <wp:anchor distT="0" distB="0" distL="114300" distR="114300" simplePos="0" relativeHeight="251659264" behindDoc="0" locked="0" layoutInCell="1" allowOverlap="1" wp14:anchorId="3AEED084" wp14:editId="76C21E76">
+          <wp:anchor distT="0" distB="0" distL="114300" distR="114300" simplePos="0" relativeHeight="251660288" behindDoc="0" locked="0" layoutInCell="1" allowOverlap="1" wp14:anchorId="58BAD48E" wp14:editId="28B909BE">
             <wp:simplePos x="0" y="0"/>
             <wp:positionH relativeFrom="margin">
-              <wp:posOffset>4818159</wp:posOffset>
+              <wp:posOffset>3830219</wp:posOffset>
             </wp:positionH>
             <wp:positionV relativeFrom="paragraph">
-              <wp:posOffset>184150</wp:posOffset>
-            </wp:positionV>
-            <wp:extent cx="982345" cy="882015"/>
-            <wp:effectExtent l="0" t="0" r="8255" b="0"/>
-            <wp:wrapNone/>
-            <wp:docPr id="1002" name="Picture 1" descr="AWS Certified Solutions Architect – Associate Certification"/>
-            <wp:cNvGraphicFramePr/>
-            <a:graphic xmlns:a="http://schemas.openxmlformats.org/drawingml/2006/main">
-              <a:graphicData uri="http://schemas.openxmlformats.org/drawingml/2006/picture">
-                <pic:pic xmlns:pic="http://schemas.openxmlformats.org/drawingml/2006/picture">
-                  <pic:nvPicPr>
-                    <pic:cNvPr id="1" name="Picture 1" descr="AWS Certified Solutions Architect – Associate Certification"/>
-                    <pic:cNvPicPr/>
-                  </pic:nvPicPr>
-                  <pic:blipFill>
-                    <a:blip r:embed="rId9" cstate="print">
-                      <a:extLst>
-                        <a:ext uri="{28A0092B-C50C-407E-A947-70E740481C1C}">
-                          <a14:useLocalDpi xmlns:a14="http://schemas.microsoft.com/office/drawing/2010/main" val="0"/>
-                        </a:ext>
-                      </a:extLst>
-                    </a:blip>
-                    <a:srcRect/>
-                    <a:stretch>
-                      <a:fillRect/>
-                    </a:stretch>
-                  </pic:blipFill>
-                  <pic:spPr>
-                    <a:xfrm>
-                      <a:off x="0" y="0"/>
-                      <a:ext cx="982345" cy="882015"/>
-                    </a:xfrm>
-                    <a:prstGeom prst="rect">
-                      <a:avLst/>
-                    </a:prstGeom>
-                    <a:ln/>
-                  </pic:spPr>
-                </pic:pic>
-              </a:graphicData>
-            </a:graphic>
-            <wp14:sizeRelH relativeFrom="page">
-              <wp14:pctWidth>0</wp14:pctWidth>
-            </wp14:sizeRelH>
-            <wp14:sizeRelV relativeFrom="page">
-              <wp14:pctHeight>0</wp14:pctHeight>
-            </wp14:sizeRelV>
-          </wp:anchor>
-        </w:drawing>
-      </w:r>
-      <w:r>
-        <w:rPr>
-          <w:noProof/>
-          <w:color w:val="BF4E14" w:themeColor="accent2" w:themeShade="BF"/>
-        </w:rPr>
-        <w:drawing>
-          <wp:anchor distT="0" distB="0" distL="114300" distR="114300" simplePos="0" relativeHeight="251663360" behindDoc="0" locked="0" layoutInCell="1" allowOverlap="1" wp14:anchorId="101782CA" wp14:editId="710144D7">
-            <wp:simplePos x="0" y="0"/>
-            <wp:positionH relativeFrom="margin">
-              <wp:posOffset>5761658</wp:posOffset>
-            </wp:positionH>
-            <wp:positionV relativeFrom="paragraph">
-              <wp:posOffset>183929</wp:posOffset>
-            </wp:positionV>
-            <wp:extent cx="874395" cy="874395"/>
-            <wp:effectExtent l="0" t="0" r="1905" b="1905"/>
-            <wp:wrapNone/>
-            <wp:docPr id="1003" name="Picture 3" descr="A blue and white logo&#10;&#10;AI-generated content may be incorrect."/>
-            <wp:cNvGraphicFramePr>
-              <a:graphicFrameLocks xmlns:a="http://schemas.openxmlformats.org/drawingml/2006/main" noChangeAspect="1"/>
-            </wp:cNvGraphicFramePr>
-            <a:graphic xmlns:a="http://schemas.openxmlformats.org/drawingml/2006/main">
-              <a:graphicData uri="http://schemas.openxmlformats.org/drawingml/2006/picture">
-                <pic:pic xmlns:pic="http://schemas.openxmlformats.org/drawingml/2006/picture">
-                  <pic:nvPicPr>
-                    <pic:cNvPr id="1294922359" name="Picture 3" descr="A blue and white logo&#10;&#10;AI-generated content may be incorrect."/>
-                    <pic:cNvPicPr/>
-                  </pic:nvPicPr>
-                  <pic:blipFill>
-                    <a:blip r:embed="rId10" cstate="print">
-                      <a:extLst>
-                        <a:ext uri="{28A0092B-C50C-407E-A947-70E740481C1C}">
-                          <a14:useLocalDpi xmlns:a14="http://schemas.microsoft.com/office/drawing/2010/main" val="0"/>
-                        </a:ext>
-                      </a:extLst>
-                    </a:blip>
-                    <a:stretch>
-                      <a:fillRect/>
-                    </a:stretch>
-                  </pic:blipFill>
-                  <pic:spPr>
-                    <a:xfrm>
-                      <a:off x="0" y="0"/>
-                      <a:ext cx="874395" cy="874395"/>
-                    </a:xfrm>
-                    <a:prstGeom prst="rect">
-                      <a:avLst/>
-                    </a:prstGeom>
-                  </pic:spPr>
-                </pic:pic>
-              </a:graphicData>
-            </a:graphic>
-            <wp14:sizeRelH relativeFrom="page">
-              <wp14:pctWidth>0</wp14:pctWidth>
-            </wp14:sizeRelH>
-            <wp14:sizeRelV relativeFrom="page">
-              <wp14:pctHeight>0</wp14:pctHeight>
-            </wp14:sizeRelV>
-          </wp:anchor>
-        </w:drawing>
-      </w:r>
-      <w:r>
-        <w:rPr>
-          <w:noProof/>
-          <w:color w:val="BF4E14" w:themeColor="accent2" w:themeShade="BF"/>
-        </w:rPr>
-        <w:drawing>
-          <wp:anchor distT="0" distB="0" distL="114300" distR="114300" simplePos="0" relativeHeight="251660288" behindDoc="0" locked="0" layoutInCell="1" allowOverlap="1" wp14:anchorId="58BAD48E" wp14:editId="37B0D15F">
-            <wp:simplePos x="0" y="0"/>
-            <wp:positionH relativeFrom="margin">
-              <wp:posOffset>3889071</wp:posOffset>
-            </wp:positionH>
-            <wp:positionV relativeFrom="paragraph">
-              <wp:posOffset>183929</wp:posOffset>
+              <wp:posOffset>183515</wp:posOffset>
             </wp:positionV>
             <wp:extent cx="882015" cy="882015"/>
             <wp:effectExtent l="0" t="0" r="0" b="0"/>
@@ -513,27 +509,7 @@
           <w:sz w:val="24"/>
           <w:szCs w:val="24"/>
         </w:rPr>
-        <w:t xml:space="preserve">AWS Certified Solutions Architect </w:t>
-      </w:r>
-      <w:r>
-        <w:rPr>
-          <w:rFonts w:ascii="Calibri" w:hAnsi="Calibri" w:cs="Calibri"/>
-          <w:b/>
-          <w:bCs/>
-          <w:sz w:val="24"/>
-          <w:szCs w:val="24"/>
-        </w:rPr>
-        <w:t>-</w:t>
-      </w:r>
-      <w:r>
-        <w:rPr>
-          <w:rFonts w:ascii="Calibri" w:hAnsi="Calibri" w:cs="Calibri"/>
-          <w:b/>
-          <w:bCs/>
-          <w:sz w:val="24"/>
-          <w:szCs w:val="24"/>
-        </w:rPr>
-        <w:t xml:space="preserve"> Associate</w:t>
+        <w:t>SnowPro Certification CORE</w:t>
       </w:r>
     </w:p>
     <w:p>
@@ -568,7 +544,7 @@
         <mc:AlternateContent>
           <mc:Choice Requires="wps">
             <w:drawing>
-              <wp:anchor distT="0" distB="0" distL="114300" distR="114300" simplePos="0" relativeHeight="251662336" behindDoc="0" locked="0" layoutInCell="1" allowOverlap="1" wp14:anchorId="4DD40A4D" wp14:editId="5A9C14A5">
+              <wp:anchor distT="0" distB="0" distL="114300" distR="114300" simplePos="0" relativeHeight="251662336" behindDoc="0" locked="0" layoutInCell="1" allowOverlap="1" wp14:anchorId="4DD40A4D" wp14:editId="10A57D03">
                 <wp:simplePos x="0" y="0"/>
                 <wp:positionH relativeFrom="margin">
                   <wp:align>center</wp:align>
@@ -624,7 +600,7 @@
           </mc:Choice>
           <mc:Fallback>
             <w:pict>
-              <v:line w14:anchorId="1CCD2DA3" id="Straight Connector 2" o:spid="_x0000_s1026" style="position:absolute;flip:y;z-index:251662336;visibility:visible;mso-wrap-style:square;mso-width-percent:0;mso-height-percent:0;mso-wrap-distance-left:9pt;mso-wrap-distance-top:0;mso-wrap-distance-right:9pt;mso-wrap-distance-bottom:0;mso-position-horizontal:center;mso-position-horizontal-relative:margin;mso-position-vertical:absolute;mso-position-vertical-relative:text;mso-width-percent:0;mso-height-percent:0;mso-width-relative:margin;mso-height-relative:margin" from="0,33pt" to="538.45pt,34.35pt" o:gfxdata="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" strokecolor="black [3200]" strokeweight=".5pt">
+              <v:line w14:anchorId="076BF9FA" id="Straight Connector 2" o:spid="_x0000_s1026" style="position:absolute;flip:y;z-index:251662336;visibility:visible;mso-wrap-style:square;mso-width-percent:0;mso-height-percent:0;mso-wrap-distance-left:9pt;mso-wrap-distance-top:0;mso-wrap-distance-right:9pt;mso-wrap-distance-bottom:0;mso-position-horizontal:center;mso-position-horizontal-relative:margin;mso-position-vertical:absolute;mso-position-vertical-relative:text;mso-width-percent:0;mso-height-percent:0;mso-width-relative:margin;mso-height-relative:margin" from="0,33pt" to="538.45pt,34.35pt" o:gfxdata="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" strokecolor="black [3200]" strokeweight=".5pt">
                 <v:stroke joinstyle="miter"/>
                 <w10:wrap type="topAndBottom" anchorx="margin"/>
               </v:line>
@@ -637,10 +613,31 @@
           <w:rFonts w:ascii="Calibri" w:hAnsi="Calibri" w:cs="Calibri"/>
           <w:b/>
           <w:bCs/>
-          <w:sz w:val="24"/>
-          <w:szCs w:val="24"/>
-        </w:rPr>
-        <w:t>Azure Developer Associate</w:t>
+          <w:noProof/>
+          <w:sz w:val="24"/>
+          <w:szCs w:val="24"/>
+        </w:rPr>
+        <w:t>Azure</w:t>
+      </w:r>
+      <w:r>
+        <w:rPr>
+          <w:rFonts w:ascii="Calibri" w:hAnsi="Calibri" w:cs="Calibri"/>
+          <w:b/>
+          <w:bCs/>
+          <w:sz w:val="24"/>
+          <w:szCs w:val="24"/>
+        </w:rPr>
+        <w:t xml:space="preserve"> Data Engineer</w:t>
+      </w:r>
+      <w:r>
+        <w:rPr>
+          <w:rFonts w:ascii="Calibri" w:hAnsi="Calibri" w:cs="Calibri"/>
+          <w:b/>
+          <w:bCs/>
+          <w:sz w:val="24"/>
+          <w:szCs w:val="24"/>
+        </w:rPr>
+        <w:t xml:space="preserve"> Associate</w:t>
       </w:r>
     </w:p>
     <w:p/>
@@ -1918,15 +1915,7 @@
           <w:bCs/>
           <w:color w:val="000000" w:themeColor="text1"/>
         </w:rPr>
-        <w:t>Lead</w:t>
-      </w:r>
-      <w:r>
-        <w:rPr>
-          <w:b/>
-          <w:bCs/>
-          <w:color w:val="000000" w:themeColor="text1"/>
-        </w:rPr>
-        <w:t xml:space="preserve"> </w:t>
+        <w:t xml:space="preserve">Senior </w:t>
       </w:r>
       <w:r>
         <w:rPr>
@@ -3157,7 +3146,7 @@
           <w:bCs/>
           <w:color w:val="000000" w:themeColor="text1"/>
         </w:rPr>
-        <w:t>Python</w:t>
+        <w:t>Full Stack</w:t>
       </w:r>
       <w:r>
         <w:rPr>
@@ -4374,7 +4363,7 @@
           <w:bCs/>
           <w:color w:val="000000" w:themeColor="text1"/>
         </w:rPr>
-        <w:t>Full Stack Engineer</w:t>
+        <w:t>Python Developer</w:t>
       </w:r>
     </w:p>
     <w:p>
@@ -5584,94 +5573,14 @@
         <w:rPr>
           <w:rStyle w:val="Strong"/>
           <w:rFonts w:ascii="Calibri" w:eastAsiaTheme="majorEastAsia" w:hAnsi="Calibri" w:cs="Calibri"/>
-          <w:b w:val="0"/>
-          <w:bCs w:val="0"/>
-        </w:rPr>
-        <w:t>Java 7/8</w:t>
-      </w:r>
-      <w:r>
-        <w:rPr>
-          <w:rFonts w:ascii="Calibri" w:hAnsi="Calibri" w:cs="Calibri"/>
-        </w:rPr>
-        <w:t xml:space="preserve"> backend services using </w:t>
-      </w:r>
-      <w:r>
-        <w:rPr>
-          <w:rStyle w:val="Strong"/>
-          <w:rFonts w:ascii="Calibri" w:eastAsiaTheme="majorEastAsia" w:hAnsi="Calibri" w:cs="Calibri"/>
-          <w:b w:val="0"/>
-          <w:bCs w:val="0"/>
-        </w:rPr>
-        <w:t>Spring</w:t>
-      </w:r>
-      <w:r>
-        <w:rPr>
-          <w:rStyle w:val="Strong"/>
-          <w:rFonts w:ascii="Calibri" w:eastAsiaTheme="majorEastAsia" w:hAnsi="Calibri" w:cs="Calibri"/>
-        </w:rPr>
-        <w:t xml:space="preserve"> </w:t>
-      </w:r>
-      <w:r>
-        <w:rPr>
-          <w:rStyle w:val="Strong"/>
-          <w:rFonts w:ascii="Calibri" w:eastAsiaTheme="majorEastAsia" w:hAnsi="Calibri" w:cs="Calibri"/>
-          <w:b w:val="0"/>
-          <w:bCs w:val="0"/>
-        </w:rPr>
-        <w:t>MVC</w:t>
-      </w:r>
-      <w:r>
-        <w:rPr>
-          <w:rFonts w:ascii="Calibri" w:hAnsi="Calibri" w:cs="Calibri"/>
-        </w:rPr>
-        <w:t xml:space="preserve"> and early </w:t>
-      </w:r>
-      <w:r>
-        <w:rPr>
-          <w:rStyle w:val="Strong"/>
-          <w:rFonts w:ascii="Calibri" w:eastAsiaTheme="majorEastAsia" w:hAnsi="Calibri" w:cs="Calibri"/>
-          <w:b w:val="0"/>
-          <w:bCs w:val="0"/>
-        </w:rPr>
-        <w:t>Spring</w:t>
-      </w:r>
-      <w:r>
-        <w:rPr>
-          <w:rStyle w:val="Strong"/>
-          <w:rFonts w:ascii="Calibri" w:eastAsiaTheme="majorEastAsia" w:hAnsi="Calibri" w:cs="Calibri"/>
-        </w:rPr>
-        <w:t xml:space="preserve"> </w:t>
-      </w:r>
-      <w:r>
-        <w:rPr>
-          <w:rStyle w:val="Strong"/>
-          <w:rFonts w:ascii="Calibri" w:eastAsiaTheme="majorEastAsia" w:hAnsi="Calibri" w:cs="Calibri"/>
-          <w:b w:val="0"/>
-          <w:bCs w:val="0"/>
-        </w:rPr>
-        <w:t>Boot</w:t>
-      </w:r>
-      <w:r>
-        <w:rPr>
-          <w:rStyle w:val="Strong"/>
-          <w:rFonts w:ascii="Calibri" w:eastAsiaTheme="majorEastAsia" w:hAnsi="Calibri" w:cs="Calibri"/>
-        </w:rPr>
-        <w:t xml:space="preserve"> </w:t>
-      </w:r>
-      <w:r>
-        <w:rPr>
-          <w:rStyle w:val="Strong"/>
-          <w:rFonts w:ascii="Calibri" w:eastAsiaTheme="majorEastAsia" w:hAnsi="Calibri" w:cs="Calibri"/>
-          <w:b w:val="0"/>
-          <w:bCs w:val="0"/>
-        </w:rPr>
-        <w:t>1.x</w:t>
-      </w:r>
-      <w:r>
-        <w:rPr>
-          <w:rFonts w:ascii="Calibri" w:hAnsi="Calibri" w:cs="Calibri"/>
-        </w:rPr>
-        <w:t>, exposing APIs for telecom billing, usage tracking, and CRM modules.</w:t>
+        </w:rPr>
+        <w:t>Python (Flask)</w:t>
+      </w:r>
+      <w:r>
+        <w:rPr>
+          <w:rFonts w:ascii="Calibri" w:hAnsi="Calibri" w:cs="Calibri"/>
+        </w:rPr>
+        <w:t xml:space="preserve"> utilities and command-line scripts for data extraction, log parsing, and daily report automation.</w:t>
       </w:r>
     </w:p>
     <w:p>
@@ -5689,41 +5598,46 @@
         <w:rPr>
           <w:rFonts w:ascii="Calibri" w:hAnsi="Calibri" w:cs="Calibri"/>
         </w:rPr>
-        <w:t xml:space="preserve">Built </w:t>
+        <w:t xml:space="preserve">Built and scheduled </w:t>
       </w:r>
       <w:r>
         <w:rPr>
           <w:rStyle w:val="Strong"/>
           <w:rFonts w:ascii="Calibri" w:eastAsiaTheme="majorEastAsia" w:hAnsi="Calibri" w:cs="Calibri"/>
-          <w:b w:val="0"/>
-          <w:bCs w:val="0"/>
-        </w:rPr>
-        <w:t>Flask</w:t>
+        </w:rPr>
+        <w:t>ETL jobs</w:t>
+      </w:r>
+      <w:r>
+        <w:rPr>
+          <w:rFonts w:ascii="Calibri" w:hAnsi="Calibri" w:cs="Calibri"/>
+        </w:rPr>
+        <w:t xml:space="preserve"> with </w:t>
       </w:r>
       <w:r>
         <w:rPr>
           <w:rStyle w:val="Strong"/>
           <w:rFonts w:ascii="Calibri" w:eastAsiaTheme="majorEastAsia" w:hAnsi="Calibri" w:cs="Calibri"/>
         </w:rPr>
-        <w:t xml:space="preserve"> </w:t>
-      </w:r>
-      <w:r>
-        <w:rPr>
-          <w:rFonts w:ascii="Calibri" w:hAnsi="Calibri" w:cs="Calibri"/>
-        </w:rPr>
-        <w:t xml:space="preserve">automation utilities for internal data sync, log parsing, and </w:t>
-      </w:r>
-      <w:r>
-        <w:rPr>
-          <w:rFonts w:ascii="Calibri" w:hAnsi="Calibri" w:cs="Calibri"/>
-        </w:rPr>
-        <w:t>light</w:t>
-      </w:r>
-      <w:r>
-        <w:rPr>
-          <w:rFonts w:ascii="Calibri" w:hAnsi="Calibri" w:cs="Calibri"/>
-        </w:rPr>
-        <w:t xml:space="preserve"> dashboards.</w:t>
+        <w:t>Python</w:t>
+      </w:r>
+      <w:r>
+        <w:rPr>
+          <w:rFonts w:ascii="Calibri" w:hAnsi="Calibri" w:cs="Calibri"/>
+        </w:rPr>
+        <w:t xml:space="preserve"> and </w:t>
+      </w:r>
+      <w:r>
+        <w:rPr>
+          <w:rStyle w:val="Strong"/>
+          <w:rFonts w:ascii="Calibri" w:eastAsiaTheme="majorEastAsia" w:hAnsi="Calibri" w:cs="Calibri"/>
+        </w:rPr>
+        <w:t>Shell</w:t>
+      </w:r>
+      <w:r>
+        <w:rPr>
+          <w:rFonts w:ascii="Calibri" w:hAnsi="Calibri" w:cs="Calibri"/>
+        </w:rPr>
+        <w:t>, cleaning and transforming subscriber usage and recharge data for internal dashboards.</w:t>
       </w:r>
     </w:p>
     <w:p>
@@ -5741,53 +5655,20 @@
         <w:rPr>
           <w:rFonts w:ascii="Calibri" w:hAnsi="Calibri" w:cs="Calibri"/>
         </w:rPr>
-        <w:t xml:space="preserve">Designed and tuned </w:t>
+        <w:t xml:space="preserve">Created </w:t>
       </w:r>
       <w:r>
         <w:rPr>
           <w:rStyle w:val="Strong"/>
           <w:rFonts w:ascii="Calibri" w:eastAsiaTheme="majorEastAsia" w:hAnsi="Calibri" w:cs="Calibri"/>
-          <w:b w:val="0"/>
-          <w:bCs w:val="0"/>
-        </w:rPr>
-        <w:t>Oracle</w:t>
-      </w:r>
-      <w:r>
-        <w:rPr>
-          <w:rStyle w:val="Strong"/>
-          <w:rFonts w:ascii="Calibri" w:eastAsiaTheme="majorEastAsia" w:hAnsi="Calibri" w:cs="Calibri"/>
-        </w:rPr>
-        <w:t xml:space="preserve"> </w:t>
-      </w:r>
-      <w:r>
-        <w:rPr>
-          <w:rStyle w:val="Strong"/>
-          <w:rFonts w:ascii="Calibri" w:eastAsiaTheme="majorEastAsia" w:hAnsi="Calibri" w:cs="Calibri"/>
-          <w:b w:val="0"/>
-          <w:bCs w:val="0"/>
-        </w:rPr>
-        <w:t>11g</w:t>
-      </w:r>
-      <w:r>
-        <w:rPr>
-          <w:rFonts w:ascii="Calibri" w:hAnsi="Calibri" w:cs="Calibri"/>
-        </w:rPr>
-        <w:t xml:space="preserve"> and </w:t>
-      </w:r>
-      <w:r>
-        <w:rPr>
-          <w:rStyle w:val="Strong"/>
-          <w:rFonts w:ascii="Calibri" w:eastAsiaTheme="majorEastAsia" w:hAnsi="Calibri" w:cs="Calibri"/>
-          <w:b w:val="0"/>
-          <w:bCs w:val="0"/>
-        </w:rPr>
-        <w:t>MySQL</w:t>
-      </w:r>
-      <w:r>
-        <w:rPr>
-          <w:rFonts w:ascii="Calibri" w:hAnsi="Calibri" w:cs="Calibri"/>
-        </w:rPr>
-        <w:t xml:space="preserve"> stored procedures, triggers, and views for high-volume subscriber and usage data.</w:t>
+        </w:rPr>
+        <w:t>REST APIs</w:t>
+      </w:r>
+      <w:r>
+        <w:rPr>
+          <w:rFonts w:ascii="Calibri" w:hAnsi="Calibri" w:cs="Calibri"/>
+        </w:rPr>
+        <w:t xml:space="preserve"> with Flask to expose processed data to CRM and reporting tools.</w:t>
       </w:r>
     </w:p>
     <w:p>
@@ -5805,37 +5686,20 @@
         <w:rPr>
           <w:rFonts w:ascii="Calibri" w:hAnsi="Calibri" w:cs="Calibri"/>
         </w:rPr>
-        <w:t xml:space="preserve">Integrated </w:t>
+        <w:t xml:space="preserve">Wrote and optimized </w:t>
       </w:r>
       <w:r>
         <w:rPr>
           <w:rStyle w:val="Strong"/>
           <w:rFonts w:ascii="Calibri" w:eastAsiaTheme="majorEastAsia" w:hAnsi="Calibri" w:cs="Calibri"/>
-          <w:b w:val="0"/>
-          <w:bCs w:val="0"/>
-        </w:rPr>
-        <w:t>MongoDB</w:t>
-      </w:r>
-      <w:r>
-        <w:rPr>
-          <w:rFonts w:ascii="Calibri" w:hAnsi="Calibri" w:cs="Calibri"/>
-        </w:rPr>
-        <w:t xml:space="preserve"> for customer activity logs and </w:t>
-      </w:r>
-      <w:r>
-        <w:rPr>
-          <w:rStyle w:val="Strong"/>
-          <w:rFonts w:ascii="Calibri" w:eastAsiaTheme="majorEastAsia" w:hAnsi="Calibri" w:cs="Calibri"/>
-          <w:b w:val="0"/>
-          <w:bCs w:val="0"/>
-        </w:rPr>
-        <w:t>Redis</w:t>
-      </w:r>
-      <w:r>
-        <w:rPr>
-          <w:rFonts w:ascii="Calibri" w:hAnsi="Calibri" w:cs="Calibri"/>
-        </w:rPr>
-        <w:t xml:space="preserve"> for caching subscriber sessions.</w:t>
+        </w:rPr>
+        <w:t>SQL (Oracle 11g / MySQL)</w:t>
+      </w:r>
+      <w:r>
+        <w:rPr>
+          <w:rFonts w:ascii="Calibri" w:hAnsi="Calibri" w:cs="Calibri"/>
+        </w:rPr>
+        <w:t xml:space="preserve"> procedures, triggers, and views for large-volume billing and usage datasets.</w:t>
       </w:r>
     </w:p>
     <w:p>
@@ -5853,16 +5717,14 @@
         <w:rPr>
           <w:rFonts w:ascii="Calibri" w:hAnsi="Calibri" w:cs="Calibri"/>
         </w:rPr>
-        <w:t xml:space="preserve">Implemented </w:t>
+        <w:t xml:space="preserve">Assisted in RD proof-of-concepts using </w:t>
       </w:r>
       <w:r>
         <w:rPr>
           <w:rStyle w:val="Strong"/>
           <w:rFonts w:ascii="Calibri" w:eastAsiaTheme="majorEastAsia" w:hAnsi="Calibri" w:cs="Calibri"/>
-          <w:b w:val="0"/>
-          <w:bCs w:val="0"/>
-        </w:rPr>
-        <w:t>REST</w:t>
+        </w:rPr>
+        <w:t>Kafka</w:t>
       </w:r>
       <w:r>
         <w:rPr>
@@ -5874,16 +5736,14 @@
         <w:rPr>
           <w:rStyle w:val="Strong"/>
           <w:rFonts w:ascii="Calibri" w:eastAsiaTheme="majorEastAsia" w:hAnsi="Calibri" w:cs="Calibri"/>
-          <w:b w:val="0"/>
-          <w:bCs w:val="0"/>
-        </w:rPr>
-        <w:t>SOAP</w:t>
-      </w:r>
-      <w:r>
-        <w:rPr>
-          <w:rFonts w:ascii="Calibri" w:hAnsi="Calibri" w:cs="Calibri"/>
-        </w:rPr>
-        <w:t xml:space="preserve"> APIs for payment gateways, partner integrations, and internal service orchestration.</w:t>
+        </w:rPr>
+        <w:t>RabbitMQ</w:t>
+      </w:r>
+      <w:r>
+        <w:rPr>
+          <w:rFonts w:ascii="Calibri" w:hAnsi="Calibri" w:cs="Calibri"/>
+        </w:rPr>
+        <w:t xml:space="preserve"> for streaming and async data exchange.</w:t>
       </w:r>
     </w:p>
     <w:p>
@@ -5901,49 +5761,33 @@
         <w:rPr>
           <w:rFonts w:ascii="Calibri" w:hAnsi="Calibri" w:cs="Calibri"/>
         </w:rPr>
-        <w:t xml:space="preserve">Used </w:t>
+        <w:t xml:space="preserve">Integrated </w:t>
       </w:r>
       <w:r>
         <w:rPr>
           <w:rStyle w:val="Strong"/>
           <w:rFonts w:ascii="Calibri" w:eastAsiaTheme="majorEastAsia" w:hAnsi="Calibri" w:cs="Calibri"/>
-          <w:b w:val="0"/>
-          <w:bCs w:val="0"/>
-        </w:rPr>
-        <w:t>RabbitMQ</w:t>
-      </w:r>
-      <w:r>
-        <w:rPr>
-          <w:rFonts w:ascii="Calibri" w:hAnsi="Calibri" w:cs="Calibri"/>
-        </w:rPr>
-        <w:t xml:space="preserve"> and </w:t>
+        </w:rPr>
+        <w:t>MongoDB</w:t>
+      </w:r>
+      <w:r>
+        <w:rPr>
+          <w:rFonts w:ascii="Calibri" w:hAnsi="Calibri" w:cs="Calibri"/>
+        </w:rPr>
+        <w:t xml:space="preserve"> for flexible log storage and </w:t>
       </w:r>
       <w:r>
         <w:rPr>
           <w:rStyle w:val="Strong"/>
           <w:rFonts w:ascii="Calibri" w:eastAsiaTheme="majorEastAsia" w:hAnsi="Calibri" w:cs="Calibri"/>
-          <w:b w:val="0"/>
-          <w:bCs w:val="0"/>
-        </w:rPr>
-        <w:t>ActiveMQ</w:t>
-      </w:r>
-      <w:r>
-        <w:rPr>
-          <w:rFonts w:ascii="Calibri" w:hAnsi="Calibri" w:cs="Calibri"/>
-        </w:rPr>
-        <w:t xml:space="preserve"> for </w:t>
-      </w:r>
-      <w:r>
-        <w:rPr>
-          <w:rFonts w:ascii="Calibri" w:hAnsi="Calibri" w:cs="Calibri"/>
-        </w:rPr>
-        <w:t>async</w:t>
-      </w:r>
-      <w:r>
-        <w:rPr>
-          <w:rFonts w:ascii="Calibri" w:hAnsi="Calibri" w:cs="Calibri"/>
-        </w:rPr>
-        <w:t xml:space="preserve"> message exchange across billing and notification services.</w:t>
+        </w:rPr>
+        <w:t>Redis</w:t>
+      </w:r>
+      <w:r>
+        <w:rPr>
+          <w:rFonts w:ascii="Calibri" w:hAnsi="Calibri" w:cs="Calibri"/>
+        </w:rPr>
+        <w:t xml:space="preserve"> for caching subscriber session data.</w:t>
       </w:r>
     </w:p>
     <w:p>
@@ -5961,83 +5805,45 @@
         <w:rPr>
           <w:rFonts w:ascii="Calibri" w:hAnsi="Calibri" w:cs="Calibri"/>
         </w:rPr>
-        <w:t xml:space="preserve">Configured and deployed Java and Flask apps on </w:t>
+        <w:t xml:space="preserve">Used </w:t>
       </w:r>
       <w:r>
         <w:rPr>
           <w:rStyle w:val="Strong"/>
           <w:rFonts w:ascii="Calibri" w:eastAsiaTheme="majorEastAsia" w:hAnsi="Calibri" w:cs="Calibri"/>
-          <w:b w:val="0"/>
-          <w:bCs w:val="0"/>
-        </w:rPr>
-        <w:t>AWS</w:t>
+        </w:rPr>
+        <w:t>Pandas</w:t>
+      </w:r>
+      <w:r>
+        <w:rPr>
+          <w:rFonts w:ascii="Calibri" w:hAnsi="Calibri" w:cs="Calibri"/>
+        </w:rPr>
+        <w:t xml:space="preserve"> and </w:t>
       </w:r>
       <w:r>
         <w:rPr>
           <w:rStyle w:val="Strong"/>
           <w:rFonts w:ascii="Calibri" w:eastAsiaTheme="majorEastAsia" w:hAnsi="Calibri" w:cs="Calibri"/>
         </w:rPr>
-        <w:t xml:space="preserve"> </w:t>
-      </w:r>
-      <w:r>
-        <w:rPr>
-          <w:rStyle w:val="Strong"/>
-          <w:rFonts w:ascii="Calibri" w:eastAsiaTheme="majorEastAsia" w:hAnsi="Calibri" w:cs="Calibri"/>
-          <w:b w:val="0"/>
-          <w:bCs w:val="0"/>
-        </w:rPr>
-        <w:t>EC2</w:t>
-      </w:r>
-      <w:r>
-        <w:rPr>
-          <w:rFonts w:ascii="Calibri" w:hAnsi="Calibri" w:cs="Calibri"/>
-        </w:rPr>
-        <w:t xml:space="preserve">, using </w:t>
-      </w:r>
-      <w:r>
-        <w:rPr>
-          <w:rStyle w:val="Strong"/>
-          <w:rFonts w:ascii="Calibri" w:eastAsiaTheme="majorEastAsia" w:hAnsi="Calibri" w:cs="Calibri"/>
-          <w:b w:val="0"/>
-          <w:bCs w:val="0"/>
-        </w:rPr>
-        <w:t>S3</w:t>
-      </w:r>
-      <w:r>
-        <w:rPr>
-          <w:rFonts w:ascii="Calibri" w:hAnsi="Calibri" w:cs="Calibri"/>
-        </w:rPr>
-        <w:t xml:space="preserve">, </w:t>
-      </w:r>
-      <w:r>
-        <w:rPr>
-          <w:rStyle w:val="Strong"/>
-          <w:rFonts w:ascii="Calibri" w:eastAsiaTheme="majorEastAsia" w:hAnsi="Calibri" w:cs="Calibri"/>
-          <w:b w:val="0"/>
-          <w:bCs w:val="0"/>
-        </w:rPr>
-        <w:t>RDS</w:t>
-      </w:r>
-      <w:r>
-        <w:rPr>
-          <w:rFonts w:ascii="Calibri" w:hAnsi="Calibri" w:cs="Calibri"/>
-        </w:rPr>
-        <w:t xml:space="preserve">, and </w:t>
-      </w:r>
-      <w:r>
-        <w:rPr>
-          <w:rStyle w:val="Strong"/>
-          <w:rFonts w:ascii="Calibri" w:eastAsiaTheme="majorEastAsia" w:hAnsi="Calibri" w:cs="Calibri"/>
-          <w:b w:val="0"/>
-          <w:bCs w:val="0"/>
-        </w:rPr>
-        <w:t>CloudFront</w:t>
-      </w:r>
-      <w:r>
-        <w:rPr>
-          <w:rFonts w:ascii="Calibri" w:hAnsi="Calibri" w:cs="Calibri"/>
-        </w:rPr>
-        <w:t xml:space="preserve"> for storage, databases, and content delivery.</w:t>
+        <w:t>Matplotlib</w:t>
+      </w:r>
+      <w:r>
+        <w:rPr>
+          <w:rFonts w:ascii="Calibri" w:hAnsi="Calibri" w:cs="Calibri"/>
+        </w:rPr>
+        <w:t xml:space="preserve"> (POC) to </w:t>
+      </w:r>
+      <w:r>
+        <w:rPr>
+          <w:rFonts w:ascii="Calibri" w:hAnsi="Calibri" w:cs="Calibri"/>
+        </w:rPr>
+        <w:t>analyse</w:t>
+      </w:r>
+      <w:r>
+        <w:rPr>
+          <w:rFonts w:ascii="Calibri" w:hAnsi="Calibri" w:cs="Calibri"/>
+        </w:rPr>
+        <w:t xml:space="preserve"> and visualize usage metrics for management reports.</w:t>
       </w:r>
     </w:p>
     <w:p>
@@ -6055,52 +5861,46 @@
         <w:rPr>
           <w:rFonts w:ascii="Calibri" w:hAnsi="Calibri" w:cs="Calibri"/>
         </w:rPr>
-        <w:t xml:space="preserve">Managed builds and deployments through </w:t>
+        <w:t xml:space="preserve">Deployed and monitored services on </w:t>
       </w:r>
       <w:r>
         <w:rPr>
           <w:rStyle w:val="Strong"/>
           <w:rFonts w:ascii="Calibri" w:eastAsiaTheme="majorEastAsia" w:hAnsi="Calibri" w:cs="Calibri"/>
-          <w:b w:val="0"/>
-          <w:bCs w:val="0"/>
-        </w:rPr>
-        <w:t>Jenkins</w:t>
-      </w:r>
-      <w:r>
-        <w:rPr>
-          <w:rFonts w:ascii="Calibri" w:hAnsi="Calibri" w:cs="Calibri"/>
-        </w:rPr>
-        <w:t xml:space="preserve">, </w:t>
+        </w:rPr>
+        <w:t>AWS EC2</w:t>
+      </w:r>
+      <w:r>
+        <w:rPr>
+          <w:rFonts w:ascii="Calibri" w:hAnsi="Calibri" w:cs="Calibri"/>
+        </w:rPr>
+        <w:t xml:space="preserve">, using </w:t>
       </w:r>
       <w:r>
         <w:rPr>
           <w:rStyle w:val="Strong"/>
           <w:rFonts w:ascii="Calibri" w:eastAsiaTheme="majorEastAsia" w:hAnsi="Calibri" w:cs="Calibri"/>
-          <w:b w:val="0"/>
-          <w:bCs w:val="0"/>
-        </w:rPr>
-        <w:t>Maven</w:t>
-      </w:r>
-      <w:r>
-        <w:rPr>
-          <w:rFonts w:ascii="Calibri" w:hAnsi="Calibri" w:cs="Calibri"/>
-        </w:rPr>
-        <w:t xml:space="preserve">, and </w:t>
+        </w:rPr>
+        <w:t>S3</w:t>
+      </w:r>
+      <w:r>
+        <w:rPr>
+          <w:rFonts w:ascii="Calibri" w:hAnsi="Calibri" w:cs="Calibri"/>
+        </w:rPr>
+        <w:t xml:space="preserve"> for data backup and </w:t>
       </w:r>
       <w:r>
         <w:rPr>
           <w:rStyle w:val="Strong"/>
           <w:rFonts w:ascii="Calibri" w:eastAsiaTheme="majorEastAsia" w:hAnsi="Calibri" w:cs="Calibri"/>
-          <w:b w:val="0"/>
-          <w:bCs w:val="0"/>
-        </w:rPr>
-        <w:t>SonarQube</w:t>
-      </w:r>
-      <w:r>
-        <w:rPr>
-          <w:rFonts w:ascii="Calibri" w:hAnsi="Calibri" w:cs="Calibri"/>
-        </w:rPr>
-        <w:t>, maintaining code quality and automated pipelines.</w:t>
+        </w:rPr>
+        <w:t>RDS</w:t>
+      </w:r>
+      <w:r>
+        <w:rPr>
+          <w:rFonts w:ascii="Calibri" w:hAnsi="Calibri" w:cs="Calibri"/>
+        </w:rPr>
+        <w:t xml:space="preserve"> for structured storage.</w:t>
       </w:r>
     </w:p>
     <w:p>
@@ -6118,37 +5918,20 @@
         <w:rPr>
           <w:rFonts w:ascii="Calibri" w:hAnsi="Calibri" w:cs="Calibri"/>
         </w:rPr>
-        <w:t xml:space="preserve">Deployed APIs and UIs on </w:t>
+        <w:t xml:space="preserve">Set up builds and CI jobs in </w:t>
       </w:r>
       <w:r>
         <w:rPr>
           <w:rStyle w:val="Strong"/>
           <w:rFonts w:ascii="Calibri" w:eastAsiaTheme="majorEastAsia" w:hAnsi="Calibri" w:cs="Calibri"/>
-          <w:b w:val="0"/>
-          <w:bCs w:val="0"/>
-        </w:rPr>
-        <w:t>Tomcat</w:t>
-      </w:r>
-      <w:r>
-        <w:rPr>
-          <w:rFonts w:ascii="Calibri" w:hAnsi="Calibri" w:cs="Calibri"/>
-        </w:rPr>
-        <w:t xml:space="preserve">, and </w:t>
-      </w:r>
-      <w:r>
-        <w:rPr>
-          <w:rStyle w:val="Strong"/>
-          <w:rFonts w:ascii="Calibri" w:eastAsiaTheme="majorEastAsia" w:hAnsi="Calibri" w:cs="Calibri"/>
-          <w:b w:val="0"/>
-          <w:bCs w:val="0"/>
-        </w:rPr>
-        <w:t>Apache</w:t>
-      </w:r>
-      <w:r>
-        <w:rPr>
-          <w:rFonts w:ascii="Calibri" w:hAnsi="Calibri" w:cs="Calibri"/>
-        </w:rPr>
-        <w:t>, optimizing configurations for reliability and performance.</w:t>
+        </w:rPr>
+        <w:t>Jenkins</w:t>
+      </w:r>
+      <w:r>
+        <w:rPr>
+          <w:rFonts w:ascii="Calibri" w:hAnsi="Calibri" w:cs="Calibri"/>
+        </w:rPr>
+        <w:t>, ensuring data scripts and API jobs ran reliably.</w:t>
       </w:r>
     </w:p>
     <w:p>
@@ -6166,59 +5949,33 @@
         <w:rPr>
           <w:rFonts w:ascii="Calibri" w:hAnsi="Calibri" w:cs="Calibri"/>
         </w:rPr>
-        <w:t xml:space="preserve">Built and maintained </w:t>
+        <w:t xml:space="preserve">Helped implement </w:t>
       </w:r>
       <w:r>
         <w:rPr>
           <w:rStyle w:val="Strong"/>
           <w:rFonts w:ascii="Calibri" w:eastAsiaTheme="majorEastAsia" w:hAnsi="Calibri" w:cs="Calibri"/>
-          <w:b w:val="0"/>
-          <w:bCs w:val="0"/>
-        </w:rPr>
-        <w:t>AngularJS</w:t>
+        </w:rPr>
+        <w:t>ELK Stack</w:t>
+      </w:r>
+      <w:r>
+        <w:rPr>
+          <w:rFonts w:ascii="Calibri" w:hAnsi="Calibri" w:cs="Calibri"/>
+        </w:rPr>
+        <w:t xml:space="preserve"> and </w:t>
       </w:r>
       <w:r>
         <w:rPr>
           <w:rStyle w:val="Strong"/>
           <w:rFonts w:ascii="Calibri" w:eastAsiaTheme="majorEastAsia" w:hAnsi="Calibri" w:cs="Calibri"/>
         </w:rPr>
-        <w:t xml:space="preserve"> </w:t>
-      </w:r>
-      <w:r>
-        <w:rPr>
-          <w:rStyle w:val="Strong"/>
-          <w:rFonts w:ascii="Calibri" w:eastAsiaTheme="majorEastAsia" w:hAnsi="Calibri" w:cs="Calibri"/>
-          <w:b w:val="0"/>
-          <w:bCs w:val="0"/>
-        </w:rPr>
-        <w:t>1.x</w:t>
-      </w:r>
-      <w:r>
-        <w:rPr>
-          <w:rFonts w:ascii="Calibri" w:hAnsi="Calibri" w:cs="Calibri"/>
-        </w:rPr>
-        <w:t xml:space="preserve"> and </w:t>
-      </w:r>
-      <w:r>
-        <w:rPr>
-          <w:rStyle w:val="Strong"/>
-          <w:rFonts w:ascii="Calibri" w:eastAsiaTheme="majorEastAsia" w:hAnsi="Calibri" w:cs="Calibri"/>
-          <w:b w:val="0"/>
-          <w:bCs w:val="0"/>
-        </w:rPr>
-        <w:t>Bootstrap</w:t>
-      </w:r>
-      <w:r>
-        <w:rPr>
-          <w:rFonts w:ascii="Calibri" w:hAnsi="Calibri" w:cs="Calibri"/>
-        </w:rPr>
-        <w:t xml:space="preserve"> </w:t>
-      </w:r>
-      <w:r>
-        <w:rPr>
-          <w:rFonts w:ascii="Calibri" w:hAnsi="Calibri" w:cs="Calibri"/>
-        </w:rPr>
-        <w:t>customer service dashboards integrated with backend APIs.</w:t>
+        <w:t>Nagios</w:t>
+      </w:r>
+      <w:r>
+        <w:rPr>
+          <w:rFonts w:ascii="Calibri" w:hAnsi="Calibri" w:cs="Calibri"/>
+        </w:rPr>
+        <w:t xml:space="preserve"> for log analysis and system monitoring.</w:t>
       </w:r>
     </w:p>
     <w:p>
@@ -6236,37 +5993,7 @@
         <w:rPr>
           <w:rFonts w:ascii="Calibri" w:hAnsi="Calibri" w:cs="Calibri"/>
         </w:rPr>
-        <w:t xml:space="preserve">Automated frontend builds processes using </w:t>
-      </w:r>
-      <w:r>
-        <w:rPr>
-          <w:rStyle w:val="Strong"/>
-          <w:rFonts w:ascii="Calibri" w:eastAsiaTheme="majorEastAsia" w:hAnsi="Calibri" w:cs="Calibri"/>
-          <w:b w:val="0"/>
-          <w:bCs w:val="0"/>
-        </w:rPr>
-        <w:t>Grunt</w:t>
-      </w:r>
-      <w:r>
-        <w:rPr>
-          <w:rFonts w:ascii="Calibri" w:hAnsi="Calibri" w:cs="Calibri"/>
-        </w:rPr>
-        <w:t xml:space="preserve"> and </w:t>
-      </w:r>
-      <w:r>
-        <w:rPr>
-          <w:rStyle w:val="Strong"/>
-          <w:rFonts w:ascii="Calibri" w:eastAsiaTheme="majorEastAsia" w:hAnsi="Calibri" w:cs="Calibri"/>
-          <w:b w:val="0"/>
-          <w:bCs w:val="0"/>
-        </w:rPr>
-        <w:t>Gulp</w:t>
-      </w:r>
-      <w:r>
-        <w:rPr>
-          <w:rFonts w:ascii="Calibri" w:hAnsi="Calibri" w:cs="Calibri"/>
-        </w:rPr>
-        <w:t>, streamlining deployments.</w:t>
+        <w:t>Collaborated with QA and DevOps teams to validate data accuracy, automate releases, and improve reliability.</w:t>
       </w:r>
     </w:p>
     <w:p>
@@ -6284,375 +6011,38 @@
         <w:rPr>
           <w:rFonts w:ascii="Calibri" w:hAnsi="Calibri" w:cs="Calibri"/>
         </w:rPr>
-        <w:t xml:space="preserve">Applied </w:t>
+        <w:t xml:space="preserve">Followed </w:t>
       </w:r>
       <w:r>
         <w:rPr>
           <w:rStyle w:val="Strong"/>
           <w:rFonts w:ascii="Calibri" w:eastAsiaTheme="majorEastAsia" w:hAnsi="Calibri" w:cs="Calibri"/>
-          <w:b w:val="0"/>
-          <w:bCs w:val="0"/>
-        </w:rPr>
-        <w:t>Jasmine</w:t>
-      </w:r>
-      <w:r>
-        <w:rPr>
-          <w:rFonts w:ascii="Calibri" w:hAnsi="Calibri" w:cs="Calibri"/>
-        </w:rPr>
-        <w:t xml:space="preserve"> and </w:t>
+        </w:rPr>
+        <w:t>Agile (Scrum)</w:t>
+      </w:r>
+      <w:r>
+        <w:rPr>
+          <w:rFonts w:ascii="Calibri" w:hAnsi="Calibri" w:cs="Calibri"/>
+        </w:rPr>
+        <w:t xml:space="preserve"> sprints with </w:t>
       </w:r>
       <w:r>
         <w:rPr>
           <w:rStyle w:val="Strong"/>
           <w:rFonts w:ascii="Calibri" w:eastAsiaTheme="majorEastAsia" w:hAnsi="Calibri" w:cs="Calibri"/>
-          <w:b w:val="0"/>
-          <w:bCs w:val="0"/>
-        </w:rPr>
-        <w:t>Karma</w:t>
-      </w:r>
-      <w:r>
-        <w:rPr>
-          <w:rFonts w:ascii="Calibri" w:hAnsi="Calibri" w:cs="Calibri"/>
-        </w:rPr>
-        <w:t xml:space="preserve"> for frontend unit testing; </w:t>
+        </w:rPr>
+        <w:t>Git</w:t>
+      </w:r>
+      <w:r>
+        <w:rPr>
+          <w:rFonts w:ascii="Calibri" w:hAnsi="Calibri" w:cs="Calibri"/>
+        </w:rPr>
+        <w:t xml:space="preserve"> and </w:t>
       </w:r>
       <w:r>
         <w:rPr>
           <w:rStyle w:val="Strong"/>
           <w:rFonts w:ascii="Calibri" w:eastAsiaTheme="majorEastAsia" w:hAnsi="Calibri" w:cs="Calibri"/>
-          <w:b w:val="0"/>
-          <w:bCs w:val="0"/>
-        </w:rPr>
-        <w:t>JUnit</w:t>
-      </w:r>
-      <w:r>
-        <w:rPr>
-          <w:rFonts w:ascii="Calibri" w:hAnsi="Calibri" w:cs="Calibri"/>
-        </w:rPr>
-        <w:t xml:space="preserve"> and </w:t>
-      </w:r>
-      <w:r>
-        <w:rPr>
-          <w:rStyle w:val="Strong"/>
-          <w:rFonts w:ascii="Calibri" w:eastAsiaTheme="majorEastAsia" w:hAnsi="Calibri" w:cs="Calibri"/>
-          <w:b w:val="0"/>
-          <w:bCs w:val="0"/>
-        </w:rPr>
-        <w:t>Mockito</w:t>
-      </w:r>
-      <w:r>
-        <w:rPr>
-          <w:rFonts w:ascii="Calibri" w:hAnsi="Calibri" w:cs="Calibri"/>
-        </w:rPr>
-        <w:t xml:space="preserve"> for backend validation.</w:t>
-      </w:r>
-    </w:p>
-    <w:p>
-      <w:pPr>
-        <w:pStyle w:val="NormalWeb"/>
-        <w:numPr>
-          <w:ilvl w:val="0"/>
-          <w:numId w:val="2"/>
-        </w:numPr>
-        <w:rPr>
-          <w:rFonts w:ascii="Calibri" w:hAnsi="Calibri" w:cs="Calibri"/>
-        </w:rPr>
-      </w:pPr>
-      <w:r>
-        <w:rPr>
-          <w:rFonts w:ascii="Calibri" w:hAnsi="Calibri" w:cs="Calibri"/>
-        </w:rPr>
-        <w:t xml:space="preserve">Developed </w:t>
-      </w:r>
-      <w:r>
-        <w:rPr>
-          <w:rStyle w:val="Strong"/>
-          <w:rFonts w:ascii="Calibri" w:eastAsiaTheme="majorEastAsia" w:hAnsi="Calibri" w:cs="Calibri"/>
-          <w:b w:val="0"/>
-          <w:bCs w:val="0"/>
-        </w:rPr>
-        <w:t>Shell</w:t>
-      </w:r>
-      <w:r>
-        <w:rPr>
-          <w:rFonts w:ascii="Calibri" w:hAnsi="Calibri" w:cs="Calibri"/>
-        </w:rPr>
-        <w:t xml:space="preserve"> and </w:t>
-      </w:r>
-      <w:r>
-        <w:rPr>
-          <w:rStyle w:val="Strong"/>
-          <w:rFonts w:ascii="Calibri" w:eastAsiaTheme="majorEastAsia" w:hAnsi="Calibri" w:cs="Calibri"/>
-          <w:b w:val="0"/>
-          <w:bCs w:val="0"/>
-        </w:rPr>
-        <w:t>Python</w:t>
-      </w:r>
-      <w:r>
-        <w:rPr>
-          <w:rFonts w:ascii="Calibri" w:hAnsi="Calibri" w:cs="Calibri"/>
-        </w:rPr>
-        <w:t xml:space="preserve"> scripts for data cleanup, monitoring, and release automation tasks.</w:t>
-      </w:r>
-    </w:p>
-    <w:p>
-      <w:pPr>
-        <w:pStyle w:val="NormalWeb"/>
-        <w:numPr>
-          <w:ilvl w:val="0"/>
-          <w:numId w:val="2"/>
-        </w:numPr>
-        <w:rPr>
-          <w:rFonts w:ascii="Calibri" w:hAnsi="Calibri" w:cs="Calibri"/>
-        </w:rPr>
-      </w:pPr>
-      <w:r>
-        <w:rPr>
-          <w:rFonts w:ascii="Calibri" w:hAnsi="Calibri" w:cs="Calibri"/>
-        </w:rPr>
-        <w:t xml:space="preserve">Implemented </w:t>
-      </w:r>
-      <w:r>
-        <w:rPr>
-          <w:rStyle w:val="Strong"/>
-          <w:rFonts w:ascii="Calibri" w:eastAsiaTheme="majorEastAsia" w:hAnsi="Calibri" w:cs="Calibri"/>
-          <w:b w:val="0"/>
-          <w:bCs w:val="0"/>
-        </w:rPr>
-        <w:t>Nagios</w:t>
-      </w:r>
-      <w:r>
-        <w:rPr>
-          <w:rFonts w:ascii="Calibri" w:hAnsi="Calibri" w:cs="Calibri"/>
-        </w:rPr>
-        <w:t xml:space="preserve"> for system monitoring and alerting in legacy environments.</w:t>
-      </w:r>
-    </w:p>
-    <w:p>
-      <w:pPr>
-        <w:pStyle w:val="NormalWeb"/>
-        <w:numPr>
-          <w:ilvl w:val="0"/>
-          <w:numId w:val="2"/>
-        </w:numPr>
-        <w:rPr>
-          <w:rFonts w:ascii="Calibri" w:hAnsi="Calibri" w:cs="Calibri"/>
-        </w:rPr>
-      </w:pPr>
-      <w:r>
-        <w:rPr>
-          <w:rFonts w:ascii="Calibri" w:hAnsi="Calibri" w:cs="Calibri"/>
-        </w:rPr>
-        <w:t xml:space="preserve">Integrated </w:t>
-      </w:r>
-      <w:r>
-        <w:rPr>
-          <w:rStyle w:val="Strong"/>
-          <w:rFonts w:ascii="Calibri" w:eastAsiaTheme="majorEastAsia" w:hAnsi="Calibri" w:cs="Calibri"/>
-          <w:b w:val="0"/>
-          <w:bCs w:val="0"/>
-        </w:rPr>
-        <w:t>ELK</w:t>
-      </w:r>
-      <w:r>
-        <w:rPr>
-          <w:rStyle w:val="Strong"/>
-          <w:rFonts w:ascii="Calibri" w:eastAsiaTheme="majorEastAsia" w:hAnsi="Calibri" w:cs="Calibri"/>
-        </w:rPr>
-        <w:t xml:space="preserve"> </w:t>
-      </w:r>
-      <w:r>
-        <w:rPr>
-          <w:rStyle w:val="Strong"/>
-          <w:rFonts w:ascii="Calibri" w:eastAsiaTheme="majorEastAsia" w:hAnsi="Calibri" w:cs="Calibri"/>
-          <w:b w:val="0"/>
-          <w:bCs w:val="0"/>
-        </w:rPr>
-        <w:t>Stack</w:t>
-      </w:r>
-      <w:r>
-        <w:rPr>
-          <w:rStyle w:val="Strong"/>
-          <w:rFonts w:ascii="Calibri" w:eastAsiaTheme="majorEastAsia" w:hAnsi="Calibri" w:cs="Calibri"/>
-        </w:rPr>
-        <w:t xml:space="preserve"> </w:t>
-      </w:r>
-      <w:r>
-        <w:rPr>
-          <w:rFonts w:ascii="Calibri" w:hAnsi="Calibri" w:cs="Calibri"/>
-        </w:rPr>
-        <w:t>for centralized log analytics and dashboarding.</w:t>
-      </w:r>
-    </w:p>
-    <w:p>
-      <w:pPr>
-        <w:pStyle w:val="NormalWeb"/>
-        <w:numPr>
-          <w:ilvl w:val="0"/>
-          <w:numId w:val="2"/>
-        </w:numPr>
-        <w:rPr>
-          <w:rFonts w:ascii="Calibri" w:hAnsi="Calibri" w:cs="Calibri"/>
-        </w:rPr>
-      </w:pPr>
-      <w:r>
-        <w:rPr>
-          <w:rFonts w:ascii="Calibri" w:hAnsi="Calibri" w:cs="Calibri"/>
-        </w:rPr>
-        <w:t xml:space="preserve">Used </w:t>
-      </w:r>
-      <w:r>
-        <w:rPr>
-          <w:rStyle w:val="Strong"/>
-          <w:rFonts w:ascii="Calibri" w:eastAsiaTheme="majorEastAsia" w:hAnsi="Calibri" w:cs="Calibri"/>
-          <w:b w:val="0"/>
-          <w:bCs w:val="0"/>
-        </w:rPr>
-        <w:t>New</w:t>
-      </w:r>
-      <w:r>
-        <w:rPr>
-          <w:rStyle w:val="Strong"/>
-          <w:rFonts w:ascii="Calibri" w:eastAsiaTheme="majorEastAsia" w:hAnsi="Calibri" w:cs="Calibri"/>
-        </w:rPr>
-        <w:t xml:space="preserve"> </w:t>
-      </w:r>
-      <w:r>
-        <w:rPr>
-          <w:rStyle w:val="Strong"/>
-          <w:rFonts w:ascii="Calibri" w:eastAsiaTheme="majorEastAsia" w:hAnsi="Calibri" w:cs="Calibri"/>
-          <w:b w:val="0"/>
-          <w:bCs w:val="0"/>
-        </w:rPr>
-        <w:t>Relic</w:t>
-      </w:r>
-      <w:r>
-        <w:rPr>
-          <w:rFonts w:ascii="Calibri" w:hAnsi="Calibri" w:cs="Calibri"/>
-        </w:rPr>
-        <w:t xml:space="preserve"> to monitor application performance and optimize slow-running services.</w:t>
-      </w:r>
-    </w:p>
-    <w:p>
-      <w:pPr>
-        <w:pStyle w:val="NormalWeb"/>
-        <w:numPr>
-          <w:ilvl w:val="0"/>
-          <w:numId w:val="2"/>
-        </w:numPr>
-        <w:rPr>
-          <w:rFonts w:ascii="Calibri" w:hAnsi="Calibri" w:cs="Calibri"/>
-        </w:rPr>
-      </w:pPr>
-      <w:r>
-        <w:rPr>
-          <w:rFonts w:ascii="Calibri" w:hAnsi="Calibri" w:cs="Calibri"/>
-        </w:rPr>
-        <w:t xml:space="preserve">Conducted </w:t>
-      </w:r>
-      <w:r>
-        <w:rPr>
-          <w:rStyle w:val="Strong"/>
-          <w:rFonts w:ascii="Calibri" w:eastAsiaTheme="majorEastAsia" w:hAnsi="Calibri" w:cs="Calibri"/>
-          <w:b w:val="0"/>
-          <w:bCs w:val="0"/>
-        </w:rPr>
-        <w:t>Selenium</w:t>
-      </w:r>
-      <w:r>
-        <w:rPr>
-          <w:rStyle w:val="Strong"/>
-          <w:rFonts w:ascii="Calibri" w:eastAsiaTheme="majorEastAsia" w:hAnsi="Calibri" w:cs="Calibri"/>
-        </w:rPr>
-        <w:t xml:space="preserve"> </w:t>
-      </w:r>
-      <w:r>
-        <w:rPr>
-          <w:rStyle w:val="Strong"/>
-          <w:rFonts w:ascii="Calibri" w:eastAsiaTheme="majorEastAsia" w:hAnsi="Calibri" w:cs="Calibri"/>
-          <w:b w:val="0"/>
-          <w:bCs w:val="0"/>
-        </w:rPr>
-        <w:t>WebDriver</w:t>
-      </w:r>
-      <w:r>
-        <w:rPr>
-          <w:rFonts w:ascii="Calibri" w:hAnsi="Calibri" w:cs="Calibri"/>
-        </w:rPr>
-        <w:t xml:space="preserve"> testing for UI regression and </w:t>
-      </w:r>
-      <w:r>
-        <w:rPr>
-          <w:rStyle w:val="Strong"/>
-          <w:rFonts w:ascii="Calibri" w:eastAsiaTheme="majorEastAsia" w:hAnsi="Calibri" w:cs="Calibri"/>
-          <w:b w:val="0"/>
-          <w:bCs w:val="0"/>
-        </w:rPr>
-        <w:t>JMeter</w:t>
-      </w:r>
-      <w:r>
-        <w:rPr>
-          <w:rFonts w:ascii="Calibri" w:hAnsi="Calibri" w:cs="Calibri"/>
-        </w:rPr>
-        <w:t xml:space="preserve"> load testing for stress validation before major releases.</w:t>
-      </w:r>
-    </w:p>
-    <w:p>
-      <w:pPr>
-        <w:pStyle w:val="NormalWeb"/>
-        <w:numPr>
-          <w:ilvl w:val="0"/>
-          <w:numId w:val="2"/>
-        </w:numPr>
-        <w:rPr>
-          <w:rFonts w:ascii="Calibri" w:hAnsi="Calibri" w:cs="Calibri"/>
-        </w:rPr>
-      </w:pPr>
-      <w:r>
-        <w:rPr>
-          <w:rFonts w:ascii="Calibri" w:hAnsi="Calibri" w:cs="Calibri"/>
-        </w:rPr>
-        <w:t>Collaborated with QA and DevOps teams to troubleshoot production issues, reduce downtime, and streamline release cycles.</w:t>
-      </w:r>
-    </w:p>
-    <w:p>
-      <w:pPr>
-        <w:pStyle w:val="NormalWeb"/>
-        <w:numPr>
-          <w:ilvl w:val="0"/>
-          <w:numId w:val="2"/>
-        </w:numPr>
-        <w:rPr>
-          <w:rFonts w:ascii="Calibri" w:hAnsi="Calibri" w:cs="Calibri"/>
-        </w:rPr>
-      </w:pPr>
-      <w:r>
-        <w:rPr>
-          <w:rFonts w:ascii="Calibri" w:hAnsi="Calibri" w:cs="Calibri"/>
-        </w:rPr>
-        <w:t xml:space="preserve">Maintained version control in </w:t>
-      </w:r>
-      <w:r>
-        <w:rPr>
-          <w:rStyle w:val="Strong"/>
-          <w:rFonts w:ascii="Calibri" w:eastAsiaTheme="majorEastAsia" w:hAnsi="Calibri" w:cs="Calibri"/>
-          <w:b w:val="0"/>
-          <w:bCs w:val="0"/>
-        </w:rPr>
-        <w:t>Git</w:t>
-      </w:r>
-      <w:r>
-        <w:rPr>
-          <w:rFonts w:ascii="Calibri" w:hAnsi="Calibri" w:cs="Calibri"/>
-        </w:rPr>
-        <w:t xml:space="preserve"> and </w:t>
-      </w:r>
-      <w:r>
-        <w:rPr>
-          <w:rStyle w:val="Strong"/>
-          <w:rFonts w:ascii="Calibri" w:eastAsiaTheme="majorEastAsia" w:hAnsi="Calibri" w:cs="Calibri"/>
-          <w:b w:val="0"/>
-          <w:bCs w:val="0"/>
         </w:rPr>
         <w:t>TFS</w:t>
       </w:r>
@@ -6660,7 +6050,7 @@
         <w:rPr>
           <w:rFonts w:ascii="Calibri" w:hAnsi="Calibri" w:cs="Calibri"/>
         </w:rPr>
-        <w:t>, following Agile sprint cycles and continuous delivery practices.</w:t>
+        <w:t xml:space="preserve"> for source control and review cycles.</w:t>
       </w:r>
     </w:p>
     <w:p>
@@ -6719,7 +6109,7 @@
           <w:szCs w:val="24"/>
           <w:lang w:val="en-IN"/>
         </w:rPr>
-        <w:t>Java 7/8, Spring MVC, Spring Boot 1.x, Flask, AngularJS 1.x, Bootstrap, jQuery, Grunt, Gulp, Oracle 11g, MySQL, MongoDB, Redis, RabbitMQ, ActiveMQ, AWS (EC2, S3, RDS, CloudFront), Jenkins, Maven, SonarQube, Nexus, Tomcat, Nginx, Apache, ELK Stack, New Relic, Nagios, Selenium WebDriver, JMeter, Git, TFS, Agile (Scrum)</w:t>
+        <w:t>Python 3.x, Flask, Shell, Pandas, Matplotlib, Oracle 11g, MySQL, MongoDB, Redis, RabbitMQ, Kafka (POC), AWS (EC2, S3, RDS), Jenkins, ELK Stack, Nagios, Git, TFS, Agile (Scrum)</w:t>
       </w:r>
     </w:p>
     <w:p>
@@ -6734,17 +6124,15 @@
           <w:szCs w:val="24"/>
         </w:rPr>
       </w:pPr>
-    </w:p>
-    <w:p>
-      <w:pPr>
-        <w:jc w:val="both"/>
-        <w:rPr>
-          <w:b/>
-          <w:bCs/>
-          <w:color w:val="BF4E14" w:themeColor="accent2" w:themeShade="BF"/>
-          <w:u w:val="single"/>
-        </w:rPr>
-      </w:pPr>
+      <w:r>
+        <w:rPr>
+          <w:rFonts w:cs="Calibri"/>
+          <w:sz w:val="24"/>
+          <w:szCs w:val="24"/>
+          <w:lang w:val="en-IN"/>
+        </w:rPr>
+        <w:br/>
+      </w:r>
       <w:r>
         <w:rPr>
           <w:b/>
@@ -6855,6 +6243,12 @@
           <w:tab w:val="left" w:pos="7672"/>
         </w:tabs>
       </w:pPr>
+      <w:r>
+        <w:br/>
+      </w:r>
+      <w:r>
+        <w:br/>
+      </w:r>
     </w:p>
     <w:sectPr>
       <w:footerReference w:type="default" r:id="rId12"/>

</xml_diff>